<commit_message>
psoa neuron neural net
</commit_message>
<xml_diff>
--- a/BFS.docx
+++ b/BFS.docx
@@ -14,46 +14,8 @@
           <w:sz w:val="28"/>
         </w:rPr>
       </w:pPr>
-      <w:r>
-        <w:rPr>
-          <w:rFonts w:ascii="Cambria Math" w:hAnsi="Cambria Math" w:cs="Open Sans"/>
-          <w:b/>
-          <w:spacing w:val="10"/>
-          <w:kern w:val="2"/>
-          <w:sz w:val="28"/>
-        </w:rPr>
-        <w:t xml:space="preserve">Lab </w:t>
-      </w:r>
-      <w:r>
-        <w:rPr>
-          <w:rFonts w:ascii="Cambria Math" w:hAnsi="Cambria Math" w:cs="Open Sans"/>
-          <w:b/>
-          <w:spacing w:val="10"/>
-          <w:kern w:val="2"/>
-          <w:sz w:val="28"/>
-        </w:rPr>
-        <w:t>#</w:t>
-      </w:r>
-      <w:r>
-        <w:rPr>
-          <w:rFonts w:ascii="Cambria Math" w:hAnsi="Cambria Math" w:cs="Open Sans"/>
-          <w:b/>
-          <w:spacing w:val="10"/>
-          <w:kern w:val="2"/>
-          <w:sz w:val="28"/>
-        </w:rPr>
-        <w:t>01</w:t>
-      </w:r>
-      <w:r>
-        <w:rPr>
-          <w:rFonts w:ascii="Cambria Math" w:hAnsi="Cambria Math" w:cs="Open Sans"/>
-          <w:b/>
-          <w:spacing w:val="10"/>
-          <w:kern w:val="2"/>
-          <w:sz w:val="28"/>
-        </w:rPr>
-        <w:t xml:space="preserve"> – </w:t>
-      </w:r>
+      <w:bookmarkStart w:id="0" w:name="_GoBack"/>
+      <w:bookmarkEnd w:id="0"/>
       <w:r>
         <w:rPr>
           <w:rFonts w:ascii="Cambria Math" w:hAnsi="Cambria Math" w:cs="Open Sans"/>
@@ -628,55 +590,7 @@
           <w:szCs w:val="21"/>
           <w:shd w:val="clear" w:color="auto" w:fill="FFFFFF"/>
         </w:rPr>
-        <w:t>To make this process easy, use a queue to store the node and mark it as 'visited' until all its neighbours (vertices that are directly connected to it) are marked. The queue follows the First</w:t>
-      </w:r>
-      <w:r>
-        <w:rPr>
-          <w:rFonts w:ascii="Cambria Math" w:hAnsi="Cambria Math" w:cs="Open Sans"/>
-          <w:color w:val="252C33"/>
-          <w:spacing w:val="-10"/>
-          <w:kern w:val="2"/>
-          <w:sz w:val="21"/>
-          <w:szCs w:val="21"/>
-          <w:shd w:val="clear" w:color="auto" w:fill="FFFFFF"/>
-        </w:rPr>
-        <w:t>-</w:t>
-      </w:r>
-      <w:r>
-        <w:rPr>
-          <w:rFonts w:ascii="Cambria Math" w:hAnsi="Cambria Math" w:cs="Open Sans"/>
-          <w:color w:val="252C33"/>
-          <w:spacing w:val="-10"/>
-          <w:kern w:val="2"/>
-          <w:sz w:val="21"/>
-          <w:szCs w:val="21"/>
-          <w:shd w:val="clear" w:color="auto" w:fill="FFFFFF"/>
-        </w:rPr>
-        <w:t>In First</w:t>
-      </w:r>
-      <w:r>
-        <w:rPr>
-          <w:rFonts w:ascii="Cambria Math" w:hAnsi="Cambria Math" w:cs="Open Sans"/>
-          <w:color w:val="252C33"/>
-          <w:spacing w:val="-10"/>
-          <w:kern w:val="2"/>
-          <w:sz w:val="21"/>
-          <w:szCs w:val="21"/>
-          <w:shd w:val="clear" w:color="auto" w:fill="FFFFFF"/>
-        </w:rPr>
-        <w:t>-</w:t>
-      </w:r>
-      <w:r>
-        <w:rPr>
-          <w:rFonts w:ascii="Cambria Math" w:hAnsi="Cambria Math" w:cs="Open Sans"/>
-          <w:color w:val="252C33"/>
-          <w:spacing w:val="-10"/>
-          <w:kern w:val="2"/>
-          <w:sz w:val="21"/>
-          <w:szCs w:val="21"/>
-          <w:shd w:val="clear" w:color="auto" w:fill="FFFFFF"/>
-        </w:rPr>
-        <w:t>Out (FIFO) queuing method, and therefore, the neig</w:t>
+        <w:t>To make this process easy, use a queue to store the node and mark it as 'visited' until all its neighbours (vertices that are directly connected to it) are marked. The queue follows the First-In First-Out (FIFO) queuing method, and therefore, the neig</w:t>
       </w:r>
       <w:r>
         <w:rPr>
@@ -822,21 +736,12 @@
                               <w:t>procedure BFS(</w:t>
                             </w:r>
                             <w:proofErr w:type="spellStart"/>
-                            <w:proofErr w:type="gramStart"/>
                             <w:r>
                               <w:rPr>
                                 <w:rFonts w:ascii="Source Code Pro" w:hAnsi="Source Code Pro"/>
                                 <w:sz w:val="20"/>
                               </w:rPr>
-                              <w:t>G,s</w:t>
-                            </w:r>
-                            <w:proofErr w:type="gramEnd"/>
-                            <w:r>
-                              <w:rPr>
-                                <w:rFonts w:ascii="Source Code Pro" w:hAnsi="Source Code Pro"/>
-                                <w:sz w:val="20"/>
-                              </w:rPr>
-                              <w:t>,destination</w:t>
+                              <w:t>G,s,destination</w:t>
                             </w:r>
                             <w:proofErr w:type="spellEnd"/>
                             <w:r>
@@ -979,21 +884,12 @@
                                 <w:sz w:val="20"/>
                               </w:rPr>
                             </w:pPr>
-                            <w:proofErr w:type="gramStart"/>
                             <w:r>
                               <w:rPr>
                                 <w:rFonts w:ascii="Source Code Pro" w:hAnsi="Source Code Pro"/>
                                 <w:sz w:val="20"/>
                               </w:rPr>
-                              <w:t>Q:=</w:t>
-                            </w:r>
-                            <w:proofErr w:type="gramEnd"/>
-                            <w:r>
-                              <w:rPr>
-                                <w:rFonts w:ascii="Source Code Pro" w:hAnsi="Source Code Pro"/>
-                                <w:sz w:val="20"/>
-                              </w:rPr>
-                              <w:t xml:space="preserve"> a queue data structure, initialized with s </w:t>
+                              <w:t xml:space="preserve">Q:= a queue data structure, initialized with s </w:t>
                             </w:r>
                           </w:p>
                           <w:p>
@@ -1011,23 +907,7 @@
                                 <w:rFonts w:ascii="Source Code Pro" w:hAnsi="Source Code Pro"/>
                                 <w:sz w:val="20"/>
                               </w:rPr>
-                              <w:t xml:space="preserve">while </w:t>
-                            </w:r>
-                            <w:proofErr w:type="gramStart"/>
-                            <w:r>
-                              <w:rPr>
-                                <w:rFonts w:ascii="Source Code Pro" w:hAnsi="Source Code Pro"/>
-                                <w:sz w:val="20"/>
-                              </w:rPr>
-                              <w:t>Q !</w:t>
-                            </w:r>
-                            <w:proofErr w:type="gramEnd"/>
-                            <w:r>
-                              <w:rPr>
-                                <w:rFonts w:ascii="Source Code Pro" w:hAnsi="Source Code Pro"/>
-                                <w:sz w:val="20"/>
-                              </w:rPr>
-                              <w:t xml:space="preserve">= </w:t>
+                              <w:t xml:space="preserve">while Q != </w:t>
                             </w:r>
                             <w:r>
                               <w:rPr>
@@ -2268,7 +2148,6 @@
                               <w:t>        </w:t>
                             </w:r>
                             <w:proofErr w:type="spellStart"/>
-                            <w:proofErr w:type="gramStart"/>
                             <w:r>
                               <w:rPr>
                                 <w:rFonts w:ascii="Courier New" w:eastAsia="Times New Roman" w:hAnsi="Courier New" w:cs="Courier New"/>
@@ -2279,7 +2158,6 @@
                               <w:t>self.graph</w:t>
                             </w:r>
                             <w:proofErr w:type="spellEnd"/>
-                            <w:proofErr w:type="gramEnd"/>
                             <w:r>
                               <w:rPr>
                                 <w:rFonts w:ascii="Courier New" w:eastAsia="Times New Roman" w:hAnsi="Courier New" w:cs="Courier New"/>
@@ -2397,25 +2275,14 @@
                               <w:t>(</w:t>
                             </w:r>
                             <w:proofErr w:type="spellStart"/>
-                            <w:proofErr w:type="gramStart"/>
-                            <w:r>
-                              <w:rPr>
-                                <w:rFonts w:ascii="Courier New" w:eastAsia="Times New Roman" w:hAnsi="Courier New" w:cs="Courier New"/>
-                                <w:sz w:val="20"/>
-                                <w:szCs w:val="20"/>
-                                <w:lang w:eastAsia="en-IN"/>
-                              </w:rPr>
-                              <w:t>self,u</w:t>
-                            </w:r>
-                            <w:proofErr w:type="gramEnd"/>
-                            <w:r>
-                              <w:rPr>
-                                <w:rFonts w:ascii="Courier New" w:eastAsia="Times New Roman" w:hAnsi="Courier New" w:cs="Courier New"/>
-                                <w:sz w:val="20"/>
-                                <w:szCs w:val="20"/>
-                                <w:lang w:eastAsia="en-IN"/>
-                              </w:rPr>
-                              <w:t>,v</w:t>
+                            <w:r>
+                              <w:rPr>
+                                <w:rFonts w:ascii="Courier New" w:eastAsia="Times New Roman" w:hAnsi="Courier New" w:cs="Courier New"/>
+                                <w:sz w:val="20"/>
+                                <w:szCs w:val="20"/>
+                                <w:lang w:eastAsia="en-IN"/>
+                              </w:rPr>
+                              <w:t>self,u,v</w:t>
                             </w:r>
                             <w:proofErr w:type="spellEnd"/>
                             <w:r>
@@ -2448,7 +2315,6 @@
                               <w:t>        </w:t>
                             </w:r>
                             <w:proofErr w:type="spellStart"/>
-                            <w:proofErr w:type="gramStart"/>
                             <w:r>
                               <w:rPr>
                                 <w:rFonts w:ascii="Courier New" w:eastAsia="Times New Roman" w:hAnsi="Courier New" w:cs="Courier New"/>
@@ -2459,7 +2325,6 @@
                               <w:t>self.graph</w:t>
                             </w:r>
                             <w:proofErr w:type="spellEnd"/>
-                            <w:proofErr w:type="gramEnd"/>
                             <w:r>
                               <w:rPr>
                                 <w:rFonts w:ascii="Courier New" w:eastAsia="Times New Roman" w:hAnsi="Courier New" w:cs="Courier New"/>
@@ -2527,25 +2392,14 @@
                               </w:rPr>
                               <w:t xml:space="preserve"> </w:t>
                             </w:r>
-                            <w:proofErr w:type="gramStart"/>
-                            <w:r>
-                              <w:rPr>
-                                <w:rFonts w:ascii="Courier New" w:eastAsia="Times New Roman" w:hAnsi="Courier New" w:cs="Courier New"/>
-                                <w:sz w:val="20"/>
-                                <w:szCs w:val="20"/>
-                                <w:lang w:eastAsia="en-IN"/>
-                              </w:rPr>
-                              <w:t>BFS(</w:t>
-                            </w:r>
-                            <w:proofErr w:type="gramEnd"/>
-                            <w:r>
-                              <w:rPr>
-                                <w:rFonts w:ascii="Courier New" w:eastAsia="Times New Roman" w:hAnsi="Courier New" w:cs="Courier New"/>
-                                <w:sz w:val="20"/>
-                                <w:szCs w:val="20"/>
-                                <w:lang w:eastAsia="en-IN"/>
-                              </w:rPr>
-                              <w:t>self, s</w:t>
+                            <w:r>
+                              <w:rPr>
+                                <w:rFonts w:ascii="Courier New" w:eastAsia="Times New Roman" w:hAnsi="Courier New" w:cs="Courier New"/>
+                                <w:sz w:val="20"/>
+                                <w:szCs w:val="20"/>
+                                <w:lang w:eastAsia="en-IN"/>
+                              </w:rPr>
+                              <w:t>BFS(self, s</w:t>
                             </w:r>
                             <w:r>
                               <w:rPr>
@@ -2642,7 +2496,6 @@
                               <w:t>(</w:t>
                             </w:r>
                             <w:proofErr w:type="spellStart"/>
-                            <w:proofErr w:type="gramStart"/>
                             <w:r>
                               <w:rPr>
                                 <w:rFonts w:ascii="Courier New" w:eastAsia="Times New Roman" w:hAnsi="Courier New" w:cs="Courier New"/>
@@ -2653,7 +2506,6 @@
                               <w:t>self.graph</w:t>
                             </w:r>
                             <w:proofErr w:type="spellEnd"/>
-                            <w:proofErr w:type="gramEnd"/>
                             <w:r>
                               <w:rPr>
                                 <w:rFonts w:ascii="Courier New" w:eastAsia="Times New Roman" w:hAnsi="Courier New" w:cs="Courier New"/>
@@ -2733,7 +2585,6 @@
                               <w:t>        </w:t>
                             </w:r>
                             <w:proofErr w:type="spellStart"/>
-                            <w:proofErr w:type="gramStart"/>
                             <w:r>
                               <w:rPr>
                                 <w:rFonts w:ascii="Courier New" w:eastAsia="Times New Roman" w:hAnsi="Courier New" w:cs="Courier New"/>
@@ -2744,7 +2595,6 @@
                               <w:t>queue.append</w:t>
                             </w:r>
                             <w:proofErr w:type="spellEnd"/>
-                            <w:proofErr w:type="gramEnd"/>
                             <w:r>
                               <w:rPr>
                                 <w:rFonts w:ascii="Courier New" w:eastAsia="Times New Roman" w:hAnsi="Courier New" w:cs="Courier New"/>
@@ -2907,7 +2757,6 @@
                               <w:t xml:space="preserve"> </w:t>
                             </w:r>
                             <w:proofErr w:type="spellStart"/>
-                            <w:proofErr w:type="gramStart"/>
                             <w:r>
                               <w:rPr>
                                 <w:rFonts w:ascii="Courier New" w:eastAsia="Times New Roman" w:hAnsi="Courier New" w:cs="Courier New"/>
@@ -2925,17 +2774,7 @@
                                 <w:szCs w:val="20"/>
                                 <w:lang w:eastAsia="en-IN"/>
                               </w:rPr>
-                              <w:t>(</w:t>
-                            </w:r>
-                            <w:proofErr w:type="gramEnd"/>
-                            <w:r>
-                              <w:rPr>
-                                <w:rFonts w:ascii="Courier New" w:eastAsia="Times New Roman" w:hAnsi="Courier New" w:cs="Courier New"/>
-                                <w:sz w:val="20"/>
-                                <w:szCs w:val="20"/>
-                                <w:lang w:eastAsia="en-IN"/>
-                              </w:rPr>
-                              <w:t xml:space="preserve">0) </w:t>
+                              <w:t xml:space="preserve">(0) </w:t>
                             </w:r>
                           </w:p>
                           <w:p>
@@ -3189,7 +3028,6 @@
                               <w:t xml:space="preserve"> </w:t>
                             </w:r>
                             <w:proofErr w:type="spellStart"/>
-                            <w:proofErr w:type="gramStart"/>
                             <w:r>
                               <w:rPr>
                                 <w:rFonts w:ascii="Courier New" w:eastAsia="Times New Roman" w:hAnsi="Courier New" w:cs="Courier New"/>
@@ -3200,7 +3038,6 @@
                               <w:t>self.graph</w:t>
                             </w:r>
                             <w:proofErr w:type="spellEnd"/>
-                            <w:proofErr w:type="gramEnd"/>
                             <w:r>
                               <w:rPr>
                                 <w:rFonts w:ascii="Courier New" w:eastAsia="Times New Roman" w:hAnsi="Courier New" w:cs="Courier New"/>
@@ -3307,7 +3144,6 @@
                               <w:t>                    </w:t>
                             </w:r>
                             <w:proofErr w:type="spellStart"/>
-                            <w:proofErr w:type="gramStart"/>
                             <w:r>
                               <w:rPr>
                                 <w:rFonts w:ascii="Courier New" w:eastAsia="Times New Roman" w:hAnsi="Courier New" w:cs="Courier New"/>
@@ -3318,7 +3154,6 @@
                               <w:t>queue.append</w:t>
                             </w:r>
                             <w:proofErr w:type="spellEnd"/>
-                            <w:proofErr w:type="gramEnd"/>
                             <w:r>
                               <w:rPr>
                                 <w:rFonts w:ascii="Courier New" w:eastAsia="Times New Roman" w:hAnsi="Courier New" w:cs="Courier New"/>
@@ -3453,27 +3288,7 @@
                                 <w:szCs w:val="20"/>
                                 <w:lang w:eastAsia="en-IN"/>
                               </w:rPr>
-                              <w:t xml:space="preserve">g = </w:t>
-                            </w:r>
-                            <w:proofErr w:type="gramStart"/>
-                            <w:r>
-                              <w:rPr>
-                                <w:rFonts w:ascii="Courier New" w:eastAsia="Times New Roman" w:hAnsi="Courier New" w:cs="Courier New"/>
-                                <w:sz w:val="20"/>
-                                <w:szCs w:val="20"/>
-                                <w:lang w:eastAsia="en-IN"/>
-                              </w:rPr>
-                              <w:t>Graph(</w:t>
-                            </w:r>
-                            <w:proofErr w:type="gramEnd"/>
-                            <w:r>
-                              <w:rPr>
-                                <w:rFonts w:ascii="Courier New" w:eastAsia="Times New Roman" w:hAnsi="Courier New" w:cs="Courier New"/>
-                                <w:sz w:val="20"/>
-                                <w:szCs w:val="20"/>
-                                <w:lang w:eastAsia="en-IN"/>
-                              </w:rPr>
-                              <w:t xml:space="preserve">) </w:t>
+                              <w:t xml:space="preserve">g = Graph() </w:t>
                             </w:r>
                           </w:p>
                           <w:p>
@@ -3487,7 +3302,6 @@
                               </w:rPr>
                             </w:pPr>
                             <w:proofErr w:type="spellStart"/>
-                            <w:proofErr w:type="gramStart"/>
                             <w:r>
                               <w:rPr>
                                 <w:rFonts w:ascii="Courier New" w:eastAsia="Times New Roman" w:hAnsi="Courier New" w:cs="Courier New"/>
@@ -3498,7 +3312,6 @@
                               <w:t>g.addEdge</w:t>
                             </w:r>
                             <w:proofErr w:type="spellEnd"/>
-                            <w:proofErr w:type="gramEnd"/>
                             <w:r>
                               <w:rPr>
                                 <w:rFonts w:ascii="Courier New" w:eastAsia="Times New Roman" w:hAnsi="Courier New" w:cs="Courier New"/>
@@ -3520,7 +3333,6 @@
                               </w:rPr>
                             </w:pPr>
                             <w:proofErr w:type="spellStart"/>
-                            <w:proofErr w:type="gramStart"/>
                             <w:r>
                               <w:rPr>
                                 <w:rFonts w:ascii="Courier New" w:eastAsia="Times New Roman" w:hAnsi="Courier New" w:cs="Courier New"/>
@@ -3531,7 +3343,6 @@
                               <w:t>g.addEdge</w:t>
                             </w:r>
                             <w:proofErr w:type="spellEnd"/>
-                            <w:proofErr w:type="gramEnd"/>
                             <w:r>
                               <w:rPr>
                                 <w:rFonts w:ascii="Courier New" w:eastAsia="Times New Roman" w:hAnsi="Courier New" w:cs="Courier New"/>
@@ -3553,7 +3364,6 @@
                               </w:rPr>
                             </w:pPr>
                             <w:proofErr w:type="spellStart"/>
-                            <w:proofErr w:type="gramStart"/>
                             <w:r>
                               <w:rPr>
                                 <w:rFonts w:ascii="Courier New" w:eastAsia="Times New Roman" w:hAnsi="Courier New" w:cs="Courier New"/>
@@ -3564,7 +3374,6 @@
                               <w:t>g.addEdge</w:t>
                             </w:r>
                             <w:proofErr w:type="spellEnd"/>
-                            <w:proofErr w:type="gramEnd"/>
                             <w:r>
                               <w:rPr>
                                 <w:rFonts w:ascii="Courier New" w:eastAsia="Times New Roman" w:hAnsi="Courier New" w:cs="Courier New"/>
@@ -3586,7 +3395,6 @@
                               </w:rPr>
                             </w:pPr>
                             <w:proofErr w:type="spellStart"/>
-                            <w:proofErr w:type="gramStart"/>
                             <w:r>
                               <w:rPr>
                                 <w:rFonts w:ascii="Courier New" w:eastAsia="Times New Roman" w:hAnsi="Courier New" w:cs="Courier New"/>
@@ -3597,7 +3405,6 @@
                               <w:t>g.addEdge</w:t>
                             </w:r>
                             <w:proofErr w:type="spellEnd"/>
-                            <w:proofErr w:type="gramEnd"/>
                             <w:r>
                               <w:rPr>
                                 <w:rFonts w:ascii="Courier New" w:eastAsia="Times New Roman" w:hAnsi="Courier New" w:cs="Courier New"/>
@@ -3619,7 +3426,6 @@
                               </w:rPr>
                             </w:pPr>
                             <w:proofErr w:type="spellStart"/>
-                            <w:proofErr w:type="gramStart"/>
                             <w:r>
                               <w:rPr>
                                 <w:rFonts w:ascii="Courier New" w:eastAsia="Times New Roman" w:hAnsi="Courier New" w:cs="Courier New"/>
@@ -3630,7 +3436,6 @@
                               <w:t>g.addEdge</w:t>
                             </w:r>
                             <w:proofErr w:type="spellEnd"/>
-                            <w:proofErr w:type="gramEnd"/>
                             <w:r>
                               <w:rPr>
                                 <w:rFonts w:ascii="Courier New" w:eastAsia="Times New Roman" w:hAnsi="Courier New" w:cs="Courier New"/>
@@ -3652,7 +3457,6 @@
                               </w:rPr>
                             </w:pPr>
                             <w:proofErr w:type="spellStart"/>
-                            <w:proofErr w:type="gramStart"/>
                             <w:r>
                               <w:rPr>
                                 <w:rFonts w:ascii="Courier New" w:eastAsia="Times New Roman" w:hAnsi="Courier New" w:cs="Courier New"/>
@@ -3663,7 +3467,6 @@
                               <w:t>g.addEdge</w:t>
                             </w:r>
                             <w:proofErr w:type="spellEnd"/>
-                            <w:proofErr w:type="gramEnd"/>
                             <w:r>
                               <w:rPr>
                                 <w:rFonts w:ascii="Courier New" w:eastAsia="Times New Roman" w:hAnsi="Courier New" w:cs="Courier New"/>
@@ -3685,7 +3488,6 @@
                               </w:rPr>
                             </w:pPr>
                             <w:proofErr w:type="spellStart"/>
-                            <w:proofErr w:type="gramStart"/>
                             <w:r>
                               <w:rPr>
                                 <w:rFonts w:ascii="Courier New" w:eastAsia="Times New Roman" w:hAnsi="Courier New" w:cs="Courier New"/>
@@ -3696,7 +3498,6 @@
                               <w:t>g.addEdge</w:t>
                             </w:r>
                             <w:proofErr w:type="spellEnd"/>
-                            <w:proofErr w:type="gramEnd"/>
                             <w:r>
                               <w:rPr>
                                 <w:rFonts w:ascii="Courier New" w:eastAsia="Times New Roman" w:hAnsi="Courier New" w:cs="Courier New"/>
@@ -3718,7 +3519,6 @@
                               </w:rPr>
                             </w:pPr>
                             <w:proofErr w:type="spellStart"/>
-                            <w:proofErr w:type="gramStart"/>
                             <w:r>
                               <w:rPr>
                                 <w:rFonts w:ascii="Courier New" w:eastAsia="Times New Roman" w:hAnsi="Courier New" w:cs="Courier New"/>
@@ -3729,7 +3529,6 @@
                               <w:t>g.addEdge</w:t>
                             </w:r>
                             <w:proofErr w:type="spellEnd"/>
-                            <w:proofErr w:type="gramEnd"/>
                             <w:r>
                               <w:rPr>
                                 <w:rFonts w:ascii="Courier New" w:eastAsia="Times New Roman" w:hAnsi="Courier New" w:cs="Courier New"/>
@@ -3751,7 +3550,6 @@
                               </w:rPr>
                             </w:pPr>
                             <w:proofErr w:type="spellStart"/>
-                            <w:proofErr w:type="gramStart"/>
                             <w:r>
                               <w:rPr>
                                 <w:rFonts w:ascii="Courier New" w:eastAsia="Times New Roman" w:hAnsi="Courier New" w:cs="Courier New"/>
@@ -3762,7 +3560,6 @@
                               <w:t>g.addEdge</w:t>
                             </w:r>
                             <w:proofErr w:type="spellEnd"/>
-                            <w:proofErr w:type="gramEnd"/>
                             <w:r>
                               <w:rPr>
                                 <w:rFonts w:ascii="Courier New" w:eastAsia="Times New Roman" w:hAnsi="Courier New" w:cs="Courier New"/>
@@ -3784,7 +3581,6 @@
                               </w:rPr>
                             </w:pPr>
                             <w:proofErr w:type="spellStart"/>
-                            <w:proofErr w:type="gramStart"/>
                             <w:r>
                               <w:rPr>
                                 <w:rFonts w:ascii="Courier New" w:eastAsia="Times New Roman" w:hAnsi="Courier New" w:cs="Courier New"/>
@@ -3795,7 +3591,6 @@
                               <w:t>g.addEdge</w:t>
                             </w:r>
                             <w:proofErr w:type="spellEnd"/>
-                            <w:proofErr w:type="gramEnd"/>
                             <w:r>
                               <w:rPr>
                                 <w:rFonts w:ascii="Courier New" w:eastAsia="Times New Roman" w:hAnsi="Courier New" w:cs="Courier New"/>
@@ -3817,7 +3612,6 @@
                               </w:rPr>
                             </w:pPr>
                             <w:proofErr w:type="spellStart"/>
-                            <w:proofErr w:type="gramStart"/>
                             <w:r>
                               <w:rPr>
                                 <w:rFonts w:ascii="Courier New" w:eastAsia="Times New Roman" w:hAnsi="Courier New" w:cs="Courier New"/>
@@ -3828,7 +3622,6 @@
                               <w:t>g.addEdge</w:t>
                             </w:r>
                             <w:proofErr w:type="spellEnd"/>
-                            <w:proofErr w:type="gramEnd"/>
                             <w:r>
                               <w:rPr>
                                 <w:rFonts w:ascii="Courier New" w:eastAsia="Times New Roman" w:hAnsi="Courier New" w:cs="Courier New"/>
@@ -3935,7 +3728,6 @@
                               </w:rPr>
                             </w:pPr>
                             <w:proofErr w:type="spellStart"/>
-                            <w:proofErr w:type="gramStart"/>
                             <w:r>
                               <w:rPr>
                                 <w:rFonts w:ascii="Courier New" w:eastAsia="Times New Roman" w:hAnsi="Courier New" w:cs="Courier New"/>
@@ -3955,7 +3747,6 @@
                               </w:rPr>
                               <w:t>(</w:t>
                             </w:r>
-                            <w:proofErr w:type="gramEnd"/>
                             <w:r>
                               <w:rPr>
                                 <w:rFonts w:ascii="Courier New" w:eastAsia="Times New Roman" w:hAnsi="Courier New" w:cs="Courier New"/>
@@ -6187,7 +5978,6 @@
                               </w:rPr>
                             </w:pPr>
                             <w:proofErr w:type="spellStart"/>
-                            <w:proofErr w:type="gramStart"/>
                             <w:r>
                               <w:rPr>
                                 <w:rFonts w:ascii="Source Code Pro" w:hAnsi="Source Code Pro" w:cs="Open Sans"/>
@@ -6205,17 +5995,7 @@
                                 <w:sz w:val="20"/>
                                 <w:szCs w:val="21"/>
                               </w:rPr>
-                              <w:t>(</w:t>
-                            </w:r>
-                            <w:proofErr w:type="gramEnd"/>
-                            <w:r>
-                              <w:rPr>
-                                <w:rFonts w:ascii="Source Code Pro" w:hAnsi="Source Code Pro" w:cs="Open Sans"/>
-                                <w:color w:val="252C33"/>
-                                <w:sz w:val="20"/>
-                                <w:szCs w:val="21"/>
-                              </w:rPr>
-                              <w:t>0,6)</w:t>
+                              <w:t>(0,6)</w:t>
                             </w:r>
                           </w:p>
                         </w:txbxContent>
@@ -6284,8 +6064,6 @@
           </mc:Fallback>
         </mc:AlternateContent>
       </w:r>
-      <w:bookmarkStart w:id="0" w:name="_GoBack"/>
-      <w:bookmarkEnd w:id="0"/>
     </w:p>
     <w:p>
       <w:pPr>
@@ -6597,7 +6375,6 @@
                               </w:rPr>
                             </w:pPr>
                             <w:proofErr w:type="spellStart"/>
-                            <w:proofErr w:type="gramStart"/>
                             <w:r>
                               <w:rPr>
                                 <w:rFonts w:ascii="Source Code Pro" w:hAnsi="Source Code Pro" w:cs="Open Sans"/>
@@ -6615,17 +6392,7 @@
                                 <w:sz w:val="20"/>
                                 <w:szCs w:val="21"/>
                               </w:rPr>
-                              <w:t>(</w:t>
-                            </w:r>
-                            <w:proofErr w:type="gramEnd"/>
-                            <w:r>
-                              <w:rPr>
-                                <w:rFonts w:ascii="Source Code Pro" w:hAnsi="Source Code Pro" w:cs="Open Sans"/>
-                                <w:color w:val="252C33"/>
-                                <w:sz w:val="20"/>
-                                <w:szCs w:val="21"/>
-                              </w:rPr>
-                              <w:t>0,</w:t>
+                              <w:t>(0,</w:t>
                             </w:r>
                             <w:r>
                               <w:rPr>
@@ -7041,7 +6808,6 @@
                               </w:rPr>
                             </w:pPr>
                             <w:proofErr w:type="spellStart"/>
-                            <w:proofErr w:type="gramStart"/>
                             <w:r>
                               <w:rPr>
                                 <w:rFonts w:ascii="Source Code Pro" w:hAnsi="Source Code Pro" w:cs="Open Sans"/>
@@ -7061,7 +6827,6 @@
                               </w:rPr>
                               <w:t>(</w:t>
                             </w:r>
-                            <w:proofErr w:type="gramEnd"/>
                             <w:r>
                               <w:rPr>
                                 <w:rFonts w:ascii="Source Code Pro" w:hAnsi="Source Code Pro" w:cs="Open Sans"/>
@@ -7434,6 +7199,56 @@
     </w:sectPr>
   </w:body>
 </w:document>
+</file>
+
+<file path=word/endnotes.xml><?xml version="1.0" encoding="utf-8"?>
+<w:endnotes xmlns:wpc="http://schemas.microsoft.com/office/word/2010/wordprocessingCanvas" xmlns:cx="http://schemas.microsoft.com/office/drawing/2014/chartex" xmlns:cx1="http://schemas.microsoft.com/office/drawing/2015/9/8/chartex" xmlns:cx2="http://schemas.microsoft.com/office/drawing/2015/10/21/chartex" xmlns:cx3="http://schemas.microsoft.com/office/drawing/2016/5/9/chartex" xmlns:cx4="http://schemas.microsoft.com/office/drawing/2016/5/10/chartex" xmlns:cx5="http://schemas.microsoft.com/office/drawing/2016/5/11/chartex" xmlns:cx6="http://schemas.microsoft.com/office/drawing/2016/5/12/chartex" xmlns:cx7="http://schemas.microsoft.com/office/drawing/2016/5/13/chartex" xmlns:cx8="http://schemas.microsoft.com/office/drawing/2016/5/14/chartex" xmlns:mc="http://schemas.openxmlformats.org/markup-compatibility/2006" xmlns:aink="http://schemas.microsoft.com/office/drawing/2016/ink" xmlns:am3d="http://schemas.microsoft.com/office/drawing/2017/model3d" xmlns:o="urn:schemas-microsoft-com:office:office" xmlns:r="http://schemas.openxmlformats.org/officeDocument/2006/relationships" xmlns:m="http://schemas.openxmlformats.org/officeDocument/2006/math" xmlns:v="urn:schemas-microsoft-com:vml" xmlns:wp14="http://schemas.microsoft.com/office/word/2010/wordprocessingDrawing" xmlns:wp="http://schemas.openxmlformats.org/drawingml/2006/wordprocessingDrawing" xmlns:w10="urn:schemas-microsoft-com:office:word" xmlns:w="http://schemas.openxmlformats.org/wordprocessingml/2006/main" xmlns:w14="http://schemas.microsoft.com/office/word/2010/wordml" xmlns:w15="http://schemas.microsoft.com/office/word/2012/wordml" xmlns:w16cid="http://schemas.microsoft.com/office/word/2016/wordml/cid" xmlns:w16se="http://schemas.microsoft.com/office/word/2015/wordml/symex" xmlns:wpg="http://schemas.microsoft.com/office/word/2010/wordprocessingGroup" xmlns:wpi="http://schemas.microsoft.com/office/word/2010/wordprocessingInk" xmlns:wne="http://schemas.microsoft.com/office/word/2006/wordml" xmlns:wps="http://schemas.microsoft.com/office/word/2010/wordprocessingShape" mc:Ignorable="w14 w15 w16se w16cid wp14">
+  <w:endnote w:type="separator" w:id="-1">
+    <w:p>
+      <w:pPr>
+        <w:spacing w:after="0" w:line="240" w:lineRule="auto"/>
+      </w:pPr>
+      <w:r>
+        <w:separator/>
+      </w:r>
+    </w:p>
+  </w:endnote>
+  <w:endnote w:type="continuationSeparator" w:id="0">
+    <w:p>
+      <w:pPr>
+        <w:spacing w:after="0" w:line="240" w:lineRule="auto"/>
+      </w:pPr>
+      <w:r>
+        <w:continuationSeparator/>
+      </w:r>
+    </w:p>
+  </w:endnote>
+</w:endnotes>
+</file>
+
+<file path=word/footnotes.xml><?xml version="1.0" encoding="utf-8"?>
+<w:footnotes xmlns:wpc="http://schemas.microsoft.com/office/word/2010/wordprocessingCanvas" xmlns:cx="http://schemas.microsoft.com/office/drawing/2014/chartex" xmlns:cx1="http://schemas.microsoft.com/office/drawing/2015/9/8/chartex" xmlns:cx2="http://schemas.microsoft.com/office/drawing/2015/10/21/chartex" xmlns:cx3="http://schemas.microsoft.com/office/drawing/2016/5/9/chartex" xmlns:cx4="http://schemas.microsoft.com/office/drawing/2016/5/10/chartex" xmlns:cx5="http://schemas.microsoft.com/office/drawing/2016/5/11/chartex" xmlns:cx6="http://schemas.microsoft.com/office/drawing/2016/5/12/chartex" xmlns:cx7="http://schemas.microsoft.com/office/drawing/2016/5/13/chartex" xmlns:cx8="http://schemas.microsoft.com/office/drawing/2016/5/14/chartex" xmlns:mc="http://schemas.openxmlformats.org/markup-compatibility/2006" xmlns:aink="http://schemas.microsoft.com/office/drawing/2016/ink" xmlns:am3d="http://schemas.microsoft.com/office/drawing/2017/model3d" xmlns:o="urn:schemas-microsoft-com:office:office" xmlns:r="http://schemas.openxmlformats.org/officeDocument/2006/relationships" xmlns:m="http://schemas.openxmlformats.org/officeDocument/2006/math" xmlns:v="urn:schemas-microsoft-com:vml" xmlns:wp14="http://schemas.microsoft.com/office/word/2010/wordprocessingDrawing" xmlns:wp="http://schemas.openxmlformats.org/drawingml/2006/wordprocessingDrawing" xmlns:w10="urn:schemas-microsoft-com:office:word" xmlns:w="http://schemas.openxmlformats.org/wordprocessingml/2006/main" xmlns:w14="http://schemas.microsoft.com/office/word/2010/wordml" xmlns:w15="http://schemas.microsoft.com/office/word/2012/wordml" xmlns:w16cid="http://schemas.microsoft.com/office/word/2016/wordml/cid" xmlns:w16se="http://schemas.microsoft.com/office/word/2015/wordml/symex" xmlns:wpg="http://schemas.microsoft.com/office/word/2010/wordprocessingGroup" xmlns:wpi="http://schemas.microsoft.com/office/word/2010/wordprocessingInk" xmlns:wne="http://schemas.microsoft.com/office/word/2006/wordml" xmlns:wps="http://schemas.microsoft.com/office/word/2010/wordprocessingShape" mc:Ignorable="w14 w15 w16se w16cid wp14">
+  <w:footnote w:type="separator" w:id="-1">
+    <w:p>
+      <w:pPr>
+        <w:spacing w:after="0" w:line="240" w:lineRule="auto"/>
+      </w:pPr>
+      <w:r>
+        <w:separator/>
+      </w:r>
+    </w:p>
+  </w:footnote>
+  <w:footnote w:type="continuationSeparator" w:id="0">
+    <w:p>
+      <w:pPr>
+        <w:spacing w:after="0" w:line="240" w:lineRule="auto"/>
+      </w:pPr>
+      <w:r>
+        <w:continuationSeparator/>
+      </w:r>
+    </w:p>
+  </w:footnote>
+</w:footnotes>
 </file>
 
 <file path=word/numbering.xml><?xml version="1.0" encoding="utf-8"?>
@@ -8224,6 +8039,50 @@
       <w:contextualSpacing/>
     </w:pPr>
   </w:style>
+  <w:style w:type="paragraph" w:styleId="Header">
+    <w:name w:val="header"/>
+    <w:basedOn w:val="Normal"/>
+    <w:link w:val="HeaderChar"/>
+    <w:uiPriority w:val="99"/>
+    <w:unhideWhenUsed/>
+    <w:rsid w:val="00E93840"/>
+    <w:pPr>
+      <w:tabs>
+        <w:tab w:val="center" w:pos="4513"/>
+        <w:tab w:val="right" w:pos="9026"/>
+      </w:tabs>
+      <w:spacing w:after="0" w:line="240" w:lineRule="auto"/>
+    </w:pPr>
+  </w:style>
+  <w:style w:type="character" w:customStyle="1" w:styleId="HeaderChar">
+    <w:name w:val="Header Char"/>
+    <w:basedOn w:val="DefaultParagraphFont"/>
+    <w:link w:val="Header"/>
+    <w:uiPriority w:val="99"/>
+    <w:rsid w:val="00E93840"/>
+  </w:style>
+  <w:style w:type="paragraph" w:styleId="Footer">
+    <w:name w:val="footer"/>
+    <w:basedOn w:val="Normal"/>
+    <w:link w:val="FooterChar"/>
+    <w:uiPriority w:val="99"/>
+    <w:unhideWhenUsed/>
+    <w:rsid w:val="00E93840"/>
+    <w:pPr>
+      <w:tabs>
+        <w:tab w:val="center" w:pos="4513"/>
+        <w:tab w:val="right" w:pos="9026"/>
+      </w:tabs>
+      <w:spacing w:after="0" w:line="240" w:lineRule="auto"/>
+    </w:pPr>
+  </w:style>
+  <w:style w:type="character" w:customStyle="1" w:styleId="FooterChar">
+    <w:name w:val="Footer Char"/>
+    <w:basedOn w:val="DefaultParagraphFont"/>
+    <w:link w:val="Footer"/>
+    <w:uiPriority w:val="99"/>
+    <w:rsid w:val="00E93840"/>
+  </w:style>
 </w:styles>
 </file>
 

</xml_diff>